<commit_message>
Writing Articles and update daily cartoon
</commit_message>
<xml_diff>
--- a/Articles/2024/6-SASS-Or-SCSS/1 Installing the Programs for SASS.docx
+++ b/Articles/2024/6-SASS-Or-SCSS/1 Installing the Programs for SASS.docx
@@ -477,7 +477,6 @@
         <w:t xml:space="preserve">Edit in </w:t>
       </w:r>
       <w:proofErr w:type="spellStart"/>
-      <w:proofErr w:type="gramStart"/>
       <w:r>
         <w:rPr>
           <w:rStyle w:val="Strong"/>
@@ -485,7 +484,6 @@
         <w:t>settings.json</w:t>
       </w:r>
       <w:proofErr w:type="spellEnd"/>
-      <w:proofErr w:type="gramEnd"/>
     </w:p>
     <w:p>
       <w:r>
@@ -587,15 +585,7 @@
     <w:p/>
     <w:p>
       <w:r>
-        <w:t xml:space="preserve">We want to save our stuff to the </w:t>
-      </w:r>
-      <w:proofErr w:type="spellStart"/>
-      <w:r>
-        <w:t>dist</w:t>
-      </w:r>
-      <w:proofErr w:type="spellEnd"/>
-      <w:r>
-        <w:t xml:space="preserve"> folder, and we can do that by changing it to this.</w:t>
+        <w:t>We want to save our stuff to the dist folder, and we can do that by changing it to this.</w:t>
       </w:r>
     </w:p>
     <w:p>
@@ -642,8 +632,69 @@
     </w:p>
     <w:p>
       <w:r>
+        <w:rPr>
+          <w:rStyle w:val="BoldRedChar"/>
+        </w:rPr>
         <w:lastRenderedPageBreak/>
-        <w:t>And then you want to save that at the top of the file</w:t>
+        <w:t xml:space="preserve">Watch it, </w:t>
+      </w:r>
+      <w:r>
+        <w:t xml:space="preserve">while you are still in Setting you must select </w:t>
+      </w:r>
+      <w:r>
+        <w:rPr>
+          <w:rStyle w:val="Strong"/>
+        </w:rPr>
+        <w:t>Watch SASS</w:t>
+      </w:r>
+      <w:r>
+        <w:t xml:space="preserve"> at the bottom of the task bar</w:t>
+      </w:r>
+      <w:r>
+        <w:t>.</w:t>
+      </w:r>
+    </w:p>
+    <w:p>
+      <w:r>
+        <w:t xml:space="preserve">Make sure you are set to </w:t>
+      </w:r>
+      <w:r>
+        <w:rPr>
+          <w:b/>
+          <w:bCs/>
+          <w:sz w:val="24"/>
+          <w:szCs w:val="24"/>
+        </w:rPr>
+        <w:t>LIVE SASS COMP</w:t>
+      </w:r>
+      <w:r>
+        <w:rPr>
+          <w:sz w:val="24"/>
+          <w:szCs w:val="24"/>
+        </w:rPr>
+        <w:t xml:space="preserve"> </w:t>
+      </w:r>
+      <w:r>
+        <w:t xml:space="preserve">in the </w:t>
+      </w:r>
+      <w:proofErr w:type="spellStart"/>
+      <w:r>
+        <w:rPr>
+          <w:b/>
+          <w:bCs/>
+          <w:sz w:val="24"/>
+          <w:szCs w:val="24"/>
+        </w:rPr>
+        <w:t>OutPut</w:t>
+      </w:r>
+      <w:proofErr w:type="spellEnd"/>
+      <w:r>
+        <w:t xml:space="preserve"> </w:t>
+      </w:r>
+    </w:p>
+    <w:p>
+      <w:r>
+        <w:t>Then you should be seeing this in the output tab</w:t>
       </w:r>
     </w:p>
     <w:p>
@@ -652,10 +703,10 @@
           <w:noProof/>
         </w:rPr>
         <w:drawing>
-          <wp:inline distT="0" distB="0" distL="0" distR="0" wp14:anchorId="2DF630E3" wp14:editId="0493984E">
-            <wp:extent cx="1712492" cy="533400"/>
-            <wp:effectExtent l="0" t="0" r="2540" b="0"/>
-            <wp:docPr id="252623117" name="Picture 1"/>
+          <wp:inline distT="0" distB="0" distL="0" distR="0" wp14:anchorId="6F7B0628" wp14:editId="393BE3BC">
+            <wp:extent cx="5943600" cy="2686685"/>
+            <wp:effectExtent l="0" t="0" r="0" b="0"/>
+            <wp:docPr id="1893445668" name="Picture 1"/>
             <wp:cNvGraphicFramePr>
               <a:graphicFrameLocks xmlns:a="http://schemas.openxmlformats.org/drawingml/2006/main" noChangeAspect="1"/>
             </wp:cNvGraphicFramePr>
@@ -663,7 +714,7 @@
               <a:graphicData uri="http://schemas.openxmlformats.org/drawingml/2006/picture">
                 <pic:pic xmlns:pic="http://schemas.openxmlformats.org/drawingml/2006/picture">
                   <pic:nvPicPr>
-                    <pic:cNvPr id="252623117" name=""/>
+                    <pic:cNvPr id="1893445668" name=""/>
                     <pic:cNvPicPr/>
                   </pic:nvPicPr>
                   <pic:blipFill>
@@ -675,7 +726,7 @@
                   <pic:spPr>
                     <a:xfrm>
                       <a:off x="0" y="0"/>
-                      <a:ext cx="1719317" cy="535526"/>
+                      <a:ext cx="5943600" cy="2686685"/>
                     </a:xfrm>
                     <a:prstGeom prst="rect">
                       <a:avLst/>
@@ -688,6 +739,7 @@
         </w:drawing>
       </w:r>
     </w:p>
+    <w:p/>
     <w:p/>
     <w:p/>
     <w:sectPr>

</xml_diff>